<commit_message>
Actualizado a Odoo 16
</commit_message>
<xml_diff>
--- a/castellano/UD02/2 DAM SGE UD 2 Instalación y configuración de un ERP.docx
+++ b/castellano/UD02/2 DAM SGE UD 2 Instalación y configuración de un ERP.docx
@@ -318,7 +318,7 @@
           <w:szCs w:val="32"/>
           <w:rtl w:val="0"/>
         </w:rPr>
-        <w:t xml:space="preserve">Actualizado Enero 2023</w:t>
+        <w:t xml:space="preserve">Actualizado Septiembre 2023</w:t>
       </w:r>
       <w:r>
         <w:rPr>
@@ -442,12 +442,12 @@
             <wp:extent cx="765353" cy="265748"/>
             <wp:effectExtent b="0" l="0" r="0" t="0"/>
             <wp:wrapSquare wrapText="bothSides" distB="57150" distT="57150" distL="57150" distR="57150"/>
-            <wp:docPr id="1" name="image2.png"/>
+            <wp:docPr id="1" name="image1.png"/>
             <a:graphic>
               <a:graphicData uri="http://schemas.openxmlformats.org/drawingml/2006/picture">
                 <pic:pic>
                   <pic:nvPicPr>
-                    <pic:cNvPr id="0" name="image2.png"/>
+                    <pic:cNvPr id="0" name="image1.png"/>
                     <pic:cNvPicPr preferRelativeResize="0"/>
                   </pic:nvPicPr>
                   <pic:blipFill>
@@ -860,7 +860,7 @@
           </w:pPr>
           <w:r>
             <w:fldChar w:fldCharType="begin"/>
-            <w:instrText xml:space="preserve"> TOC \h \u \z </w:instrText>
+            <w:instrText xml:space="preserve"> TOC \h \u \z \t "Heading 1,1,Heading 2,2,Heading 3,3,Heading 4,4,Heading 5,5,Heading 6,6,"</w:instrText>
             <w:fldChar w:fldCharType="separate"/>
           </w:r>
           <w:hyperlink w:anchor="_g8qt3aedco4s">
@@ -1671,9 +1671,19 @@
                 <w:vertAlign w:val="baseline"/>
                 <w:rtl w:val="0"/>
               </w:rPr>
-              <w:t xml:space="preserve">Instalación de un sistema ERP Odoo 15</w:t>
+              <w:t xml:space="preserve">Instalación de un sistema ERP Odoo 1</w:t>
             </w:r>
           </w:hyperlink>
+          <w:r>
+            <w:rPr>
+              <w:rFonts w:ascii="Verdana" w:cs="Verdana" w:eastAsia="Verdana" w:hAnsi="Verdana"/>
+              <w:b w:val="1"/>
+              <w:sz w:val="20"/>
+              <w:szCs w:val="20"/>
+              <w:rtl w:val="0"/>
+            </w:rPr>
+            <w:t xml:space="preserve">6</w:t>
+          </w:r>
           <w:r>
             <w:rPr>
               <w:rFonts w:ascii="Verdana" w:cs="Verdana" w:eastAsia="Verdana" w:hAnsi="Verdana"/>
@@ -1759,9 +1769,19 @@
                 <w:vertAlign w:val="baseline"/>
                 <w:rtl w:val="0"/>
               </w:rPr>
-              <w:t xml:space="preserve">Requisitos de Odoo 15</w:t>
+              <w:t xml:space="preserve">Requisitos de Odoo 1</w:t>
             </w:r>
           </w:hyperlink>
+          <w:r>
+            <w:rPr>
+              <w:rFonts w:ascii="Verdana" w:cs="Verdana" w:eastAsia="Verdana" w:hAnsi="Verdana"/>
+              <w:b w:val="1"/>
+              <w:sz w:val="20"/>
+              <w:szCs w:val="20"/>
+              <w:rtl w:val="0"/>
+            </w:rPr>
+            <w:t xml:space="preserve">6</w:t>
+          </w:r>
           <w:r>
             <w:rPr>
               <w:rFonts w:ascii="Verdana" w:cs="Verdana" w:eastAsia="Verdana" w:hAnsi="Verdana"/>
@@ -1847,7 +1867,38 @@
                 <w:vertAlign w:val="baseline"/>
                 <w:rtl w:val="0"/>
               </w:rPr>
-              <w:t xml:space="preserve">Odoo 15 en Ubuntu Server - Parte 1: Instalación</w:t>
+              <w:t xml:space="preserve">Odoo 1</w:t>
+            </w:r>
+          </w:hyperlink>
+          <w:hyperlink w:anchor="_xa6bd9cmz0en">
+            <w:r>
+              <w:rPr>
+                <w:rFonts w:ascii="Verdana" w:cs="Verdana" w:eastAsia="Verdana" w:hAnsi="Verdana"/>
+                <w:b w:val="1"/>
+                <w:sz w:val="20"/>
+                <w:szCs w:val="20"/>
+                <w:rtl w:val="0"/>
+              </w:rPr>
+              <w:t xml:space="preserve">6</w:t>
+            </w:r>
+          </w:hyperlink>
+          <w:hyperlink w:anchor="_xa6bd9cmz0en">
+            <w:r>
+              <w:rPr>
+                <w:rFonts w:ascii="Verdana" w:cs="Verdana" w:eastAsia="Verdana" w:hAnsi="Verdana"/>
+                <w:b w:val="1"/>
+                <w:i w:val="0"/>
+                <w:smallCaps w:val="0"/>
+                <w:strike w:val="0"/>
+                <w:color w:val="000000"/>
+                <w:sz w:val="20"/>
+                <w:szCs w:val="20"/>
+                <w:u w:val="none"/>
+                <w:shd w:fill="auto" w:val="clear"/>
+                <w:vertAlign w:val="baseline"/>
+                <w:rtl w:val="0"/>
+              </w:rPr>
+              <w:t xml:space="preserve"> en Ubuntu Server - Parte 1: Instalación</w:t>
             </w:r>
           </w:hyperlink>
           <w:r>
@@ -1935,7 +1986,38 @@
                 <w:vertAlign w:val="baseline"/>
                 <w:rtl w:val="0"/>
               </w:rPr>
-              <w:t xml:space="preserve">Odoo 15 en Ubuntu Server - Parte 2: Preparando Odoo para desarrollo</w:t>
+              <w:t xml:space="preserve">Odoo 1</w:t>
+            </w:r>
+          </w:hyperlink>
+          <w:hyperlink w:anchor="_west6tqe7lrt">
+            <w:r>
+              <w:rPr>
+                <w:rFonts w:ascii="Verdana" w:cs="Verdana" w:eastAsia="Verdana" w:hAnsi="Verdana"/>
+                <w:b w:val="1"/>
+                <w:sz w:val="20"/>
+                <w:szCs w:val="20"/>
+                <w:rtl w:val="0"/>
+              </w:rPr>
+              <w:t xml:space="preserve">6</w:t>
+            </w:r>
+          </w:hyperlink>
+          <w:hyperlink w:anchor="_west6tqe7lrt">
+            <w:r>
+              <w:rPr>
+                <w:rFonts w:ascii="Verdana" w:cs="Verdana" w:eastAsia="Verdana" w:hAnsi="Verdana"/>
+                <w:b w:val="1"/>
+                <w:i w:val="0"/>
+                <w:smallCaps w:val="0"/>
+                <w:strike w:val="0"/>
+                <w:color w:val="000000"/>
+                <w:sz w:val="20"/>
+                <w:szCs w:val="20"/>
+                <w:u w:val="none"/>
+                <w:shd w:fill="auto" w:val="clear"/>
+                <w:vertAlign w:val="baseline"/>
+                <w:rtl w:val="0"/>
+              </w:rPr>
+              <w:t xml:space="preserve"> en Ubuntu Server - Parte 2: Preparando Odoo para desarrollo</w:t>
             </w:r>
           </w:hyperlink>
           <w:r>
@@ -2023,7 +2105,38 @@
                 <w:vertAlign w:val="baseline"/>
                 <w:rtl w:val="0"/>
               </w:rPr>
-              <w:t xml:space="preserve">Odoo 15 en Ubuntu Server - Parte 3: Arrancando Odoo</w:t>
+              <w:t xml:space="preserve">Odoo 1</w:t>
+            </w:r>
+          </w:hyperlink>
+          <w:hyperlink w:anchor="_h5d8krkf0hkj">
+            <w:r>
+              <w:rPr>
+                <w:rFonts w:ascii="Verdana" w:cs="Verdana" w:eastAsia="Verdana" w:hAnsi="Verdana"/>
+                <w:b w:val="1"/>
+                <w:sz w:val="20"/>
+                <w:szCs w:val="20"/>
+                <w:rtl w:val="0"/>
+              </w:rPr>
+              <w:t xml:space="preserve">6</w:t>
+            </w:r>
+          </w:hyperlink>
+          <w:hyperlink w:anchor="_h5d8krkf0hkj">
+            <w:r>
+              <w:rPr>
+                <w:rFonts w:ascii="Verdana" w:cs="Verdana" w:eastAsia="Verdana" w:hAnsi="Verdana"/>
+                <w:b w:val="1"/>
+                <w:i w:val="0"/>
+                <w:smallCaps w:val="0"/>
+                <w:strike w:val="0"/>
+                <w:color w:val="000000"/>
+                <w:sz w:val="20"/>
+                <w:szCs w:val="20"/>
+                <w:u w:val="none"/>
+                <w:shd w:fill="auto" w:val="clear"/>
+                <w:vertAlign w:val="baseline"/>
+                <w:rtl w:val="0"/>
+              </w:rPr>
+              <w:t xml:space="preserve"> en Ubuntu Server - Parte 3: Arrancando Odoo</w:t>
             </w:r>
           </w:hyperlink>
           <w:r>
@@ -2111,7 +2224,38 @@
                 <w:vertAlign w:val="baseline"/>
                 <w:rtl w:val="0"/>
               </w:rPr>
-              <w:t xml:space="preserve">Odoo 15 en Ubuntu Server - Parte 4: Errores típicos</w:t>
+              <w:t xml:space="preserve">Odoo 1</w:t>
+            </w:r>
+          </w:hyperlink>
+          <w:hyperlink w:anchor="_1hsriyf7ijlg">
+            <w:r>
+              <w:rPr>
+                <w:rFonts w:ascii="Verdana" w:cs="Verdana" w:eastAsia="Verdana" w:hAnsi="Verdana"/>
+                <w:b w:val="1"/>
+                <w:sz w:val="20"/>
+                <w:szCs w:val="20"/>
+                <w:rtl w:val="0"/>
+              </w:rPr>
+              <w:t xml:space="preserve">6</w:t>
+            </w:r>
+          </w:hyperlink>
+          <w:hyperlink w:anchor="_1hsriyf7ijlg">
+            <w:r>
+              <w:rPr>
+                <w:rFonts w:ascii="Verdana" w:cs="Verdana" w:eastAsia="Verdana" w:hAnsi="Verdana"/>
+                <w:b w:val="1"/>
+                <w:i w:val="0"/>
+                <w:smallCaps w:val="0"/>
+                <w:strike w:val="0"/>
+                <w:color w:val="000000"/>
+                <w:sz w:val="20"/>
+                <w:szCs w:val="20"/>
+                <w:u w:val="none"/>
+                <w:shd w:fill="auto" w:val="clear"/>
+                <w:vertAlign w:val="baseline"/>
+                <w:rtl w:val="0"/>
+              </w:rPr>
+              <w:t xml:space="preserve"> en Ubuntu Server - Parte 4: Errores típicos</w:t>
             </w:r>
           </w:hyperlink>
           <w:r>
@@ -2199,7 +2343,38 @@
                 <w:vertAlign w:val="baseline"/>
                 <w:rtl w:val="0"/>
               </w:rPr>
-              <w:t xml:space="preserve">Odoo 15 - ¿Qué propuestas recomendáis para desarrollo?</w:t>
+              <w:t xml:space="preserve">Odoo 1</w:t>
+            </w:r>
+          </w:hyperlink>
+          <w:hyperlink w:anchor="_vvv78u8o0rsz">
+            <w:r>
+              <w:rPr>
+                <w:rFonts w:ascii="Verdana" w:cs="Verdana" w:eastAsia="Verdana" w:hAnsi="Verdana"/>
+                <w:b w:val="1"/>
+                <w:sz w:val="20"/>
+                <w:szCs w:val="20"/>
+                <w:rtl w:val="0"/>
+              </w:rPr>
+              <w:t xml:space="preserve">6</w:t>
+            </w:r>
+          </w:hyperlink>
+          <w:hyperlink w:anchor="_vvv78u8o0rsz">
+            <w:r>
+              <w:rPr>
+                <w:rFonts w:ascii="Verdana" w:cs="Verdana" w:eastAsia="Verdana" w:hAnsi="Verdana"/>
+                <w:b w:val="1"/>
+                <w:i w:val="0"/>
+                <w:smallCaps w:val="0"/>
+                <w:strike w:val="0"/>
+                <w:color w:val="000000"/>
+                <w:sz w:val="20"/>
+                <w:szCs w:val="20"/>
+                <w:u w:val="none"/>
+                <w:shd w:fill="auto" w:val="clear"/>
+                <w:vertAlign w:val="baseline"/>
+                <w:rtl w:val="0"/>
+              </w:rPr>
+              <w:t xml:space="preserve"> - ¿Qué propuestas recomendáis para desarrollo?</w:t>
             </w:r>
           </w:hyperlink>
           <w:r>
@@ -2287,7 +2462,38 @@
                 <w:vertAlign w:val="baseline"/>
                 <w:rtl w:val="0"/>
               </w:rPr>
-              <w:t xml:space="preserve">Odoo 15 en Docker:  - Parte 1: Contenedor Odoo en producción</w:t>
+              <w:t xml:space="preserve">Odoo 1</w:t>
+            </w:r>
+          </w:hyperlink>
+          <w:hyperlink w:anchor="_rs8xuept5cfw">
+            <w:r>
+              <w:rPr>
+                <w:rFonts w:ascii="Verdana" w:cs="Verdana" w:eastAsia="Verdana" w:hAnsi="Verdana"/>
+                <w:b w:val="1"/>
+                <w:sz w:val="20"/>
+                <w:szCs w:val="20"/>
+                <w:rtl w:val="0"/>
+              </w:rPr>
+              <w:t xml:space="preserve">6</w:t>
+            </w:r>
+          </w:hyperlink>
+          <w:hyperlink w:anchor="_rs8xuept5cfw">
+            <w:r>
+              <w:rPr>
+                <w:rFonts w:ascii="Verdana" w:cs="Verdana" w:eastAsia="Verdana" w:hAnsi="Verdana"/>
+                <w:b w:val="1"/>
+                <w:i w:val="0"/>
+                <w:smallCaps w:val="0"/>
+                <w:strike w:val="0"/>
+                <w:color w:val="000000"/>
+                <w:sz w:val="20"/>
+                <w:szCs w:val="20"/>
+                <w:u w:val="none"/>
+                <w:shd w:fill="auto" w:val="clear"/>
+                <w:vertAlign w:val="baseline"/>
+                <w:rtl w:val="0"/>
+              </w:rPr>
+              <w:t xml:space="preserve"> en Docker: - Parte 1: Contenedor Odoo en producción</w:t>
             </w:r>
           </w:hyperlink>
           <w:r>
@@ -2375,7 +2581,38 @@
                 <w:vertAlign w:val="baseline"/>
                 <w:rtl w:val="0"/>
               </w:rPr>
-              <w:t xml:space="preserve">Odoo 15 en Docker:  - Parte 2: Contenedor Odoo para desarrollo</w:t>
+              <w:t xml:space="preserve">Odoo 1</w:t>
+            </w:r>
+          </w:hyperlink>
+          <w:hyperlink w:anchor="_c4kfx2wshdrc">
+            <w:r>
+              <w:rPr>
+                <w:rFonts w:ascii="Verdana" w:cs="Verdana" w:eastAsia="Verdana" w:hAnsi="Verdana"/>
+                <w:b w:val="1"/>
+                <w:sz w:val="20"/>
+                <w:szCs w:val="20"/>
+                <w:rtl w:val="0"/>
+              </w:rPr>
+              <w:t xml:space="preserve">6</w:t>
+            </w:r>
+          </w:hyperlink>
+          <w:hyperlink w:anchor="_c4kfx2wshdrc">
+            <w:r>
+              <w:rPr>
+                <w:rFonts w:ascii="Verdana" w:cs="Verdana" w:eastAsia="Verdana" w:hAnsi="Verdana"/>
+                <w:b w:val="1"/>
+                <w:i w:val="0"/>
+                <w:smallCaps w:val="0"/>
+                <w:strike w:val="0"/>
+                <w:color w:val="000000"/>
+                <w:sz w:val="20"/>
+                <w:szCs w:val="20"/>
+                <w:u w:val="none"/>
+                <w:shd w:fill="auto" w:val="clear"/>
+                <w:vertAlign w:val="baseline"/>
+                <w:rtl w:val="0"/>
+              </w:rPr>
+              <w:t xml:space="preserve"> en Docker: - Parte 2: Contenedor Odoo para desarrollo</w:t>
             </w:r>
           </w:hyperlink>
           <w:r>
@@ -2463,7 +2700,38 @@
                 <w:vertAlign w:val="baseline"/>
                 <w:rtl w:val="0"/>
               </w:rPr>
-              <w:t xml:space="preserve">Odoo 15 en Docker:  - Parte 3: Docker Compose para Odoo</w:t>
+              <w:t xml:space="preserve">Odoo 1</w:t>
+            </w:r>
+          </w:hyperlink>
+          <w:hyperlink w:anchor="_oa45kcv9q3wv">
+            <w:r>
+              <w:rPr>
+                <w:rFonts w:ascii="Verdana" w:cs="Verdana" w:eastAsia="Verdana" w:hAnsi="Verdana"/>
+                <w:b w:val="1"/>
+                <w:sz w:val="20"/>
+                <w:szCs w:val="20"/>
+                <w:rtl w:val="0"/>
+              </w:rPr>
+              <w:t xml:space="preserve">6</w:t>
+            </w:r>
+          </w:hyperlink>
+          <w:hyperlink w:anchor="_oa45kcv9q3wv">
+            <w:r>
+              <w:rPr>
+                <w:rFonts w:ascii="Verdana" w:cs="Verdana" w:eastAsia="Verdana" w:hAnsi="Verdana"/>
+                <w:b w:val="1"/>
+                <w:i w:val="0"/>
+                <w:smallCaps w:val="0"/>
+                <w:strike w:val="0"/>
+                <w:color w:val="000000"/>
+                <w:sz w:val="20"/>
+                <w:szCs w:val="20"/>
+                <w:u w:val="none"/>
+                <w:shd w:fill="auto" w:val="clear"/>
+                <w:vertAlign w:val="baseline"/>
+                <w:rtl w:val="0"/>
+              </w:rPr>
+              <w:t xml:space="preserve"> en Docker: - Parte 3: Docker Compose para Odoo</w:t>
             </w:r>
           </w:hyperlink>
           <w:r>
@@ -2551,9 +2819,19 @@
                 <w:vertAlign w:val="baseline"/>
                 <w:rtl w:val="0"/>
               </w:rPr>
-              <w:t xml:space="preserve">Puesta en marcha de Odoo 15</w:t>
+              <w:t xml:space="preserve">Puesta en marcha de Odoo 1</w:t>
             </w:r>
           </w:hyperlink>
+          <w:r>
+            <w:rPr>
+              <w:rFonts w:ascii="Verdana" w:cs="Verdana" w:eastAsia="Verdana" w:hAnsi="Verdana"/>
+              <w:b w:val="1"/>
+              <w:sz w:val="21"/>
+              <w:szCs w:val="21"/>
+              <w:rtl w:val="0"/>
+            </w:rPr>
+            <w:t xml:space="preserve">6</w:t>
+          </w:r>
           <w:r>
             <w:rPr>
               <w:rFonts w:ascii="Verdana" w:cs="Verdana" w:eastAsia="Verdana" w:hAnsi="Verdana"/>
@@ -2915,7 +3193,7 @@
         <w:rPr>
           <w:rtl w:val="0"/>
         </w:rPr>
-        <w:t xml:space="preserve">En los primeros años de la informática empresarial el Mainframe era casi la única opción: un único ordenador muy grande y caro con varias terminales. Este Mainframe era instalado en el edificio de la empresa. Esta solución solo estaba al alcance de grandes empresas.</w:t>
+        <w:t xml:space="preserve">En los primeros años de la informática empresarial, el Mainframe era casi la única opción: un único ordenador muy grande y caro con varias terminales. Este Mainframe era instalado en el edificio de la empresa. Esta solución solo estaba al alcance de grandes empresas.</w:t>
       </w:r>
     </w:p>
     <w:p>
@@ -2995,7 +3273,7 @@
         <w:rPr>
           <w:rtl w:val="0"/>
         </w:rPr>
-        <w:t xml:space="preserve">En sus inicios, el PC y similares tenían carencias tanto a nivel de potencia y como de sistemas operativos orientados al mercado doméstico y no al mercado profesional.  Aun así, su aterrizaje en la vida cotidiana influenció a la sociedad y a la industria, llevando que fabricaran servidores con la arquitectura de los PC y similares pero con una mayor fiabilidad requerida en el contexto industrial.</w:t>
+        <w:t xml:space="preserve">En sus inicios, el PC y similares tenían carencias tanto a nivel de potencia y como de sistemas operativos orientados al mercado doméstico y no al mercado profesional.  Aun así, su aterrizaje en la vida cotidiana influenció a la sociedad y a la industria, llevando que fabricaran servidores con la arquitectura de los PC y similares, pero con una mayor fiabilidad requerida en el contexto industrial.</w:t>
       </w:r>
     </w:p>
     <w:p>
@@ -3386,7 +3664,7 @@
         <w:rPr>
           <w:rtl w:val="0"/>
         </w:rPr>
-        <w:t xml:space="preserve">No realizan gastos relacionados con el  consumo eléctrico.</w:t>
+        <w:t xml:space="preserve">No realizan gastos relacionados con el consumo eléctrico.</w:t>
       </w:r>
     </w:p>
     <w:p>
@@ -4198,7 +4476,7 @@
         <w:rPr>
           <w:rtl w:val="0"/>
         </w:rPr>
-        <w:t xml:space="preserve">: nos proporcionan acceso a servidores, máquinas virtuales o contenedores. Hay que instalar y securizar el sistema operativo, el ERP y todo lo demás. Puede que la empresa de la nube ya nos lo ofrezca con un sistema operativo preinstalado, pero deberíamos tener control total de ese sistema operativo. </w:t>
+        <w:t xml:space="preserve">: nos proporcionan acceso a servidores, máquinas virtuales o contenedores. Hay que instalar y segurizar el sistema operativo, el ERP y todo lo demás. Puede que la empresa de la nube ya nos lo ofrezca con un sistema operativo preinstalado, pero deberíamos tener control total de ese sistema operativo. </w:t>
       </w:r>
     </w:p>
     <w:p>
@@ -4500,17 +4778,6 @@
           <w:rtl w:val="0"/>
         </w:rPr>
         <w:t xml:space="preserve">: Una licencia libre no implica que el software sea gratuito. Una licencia propietaria no implica que el software sea de pago.</w:t>
-      </w:r>
-    </w:p>
-    <w:p>
-      <w:pPr>
-        <w:pageBreakBefore w:val="0"/>
-        <w:rPr/>
-      </w:pPr>
-      <w:r>
-        <w:rPr>
-          <w:rtl w:val="0"/>
-        </w:rPr>
       </w:r>
     </w:p>
     <w:p>
@@ -5138,19 +5405,19 @@
         <w:rPr>
           <w:rtl w:val="0"/>
         </w:rPr>
-        <w:t xml:space="preserve">Instalación de un sistema ERP Odoo 15</w:t>
-      </w:r>
-    </w:p>
-    <w:p>
-      <w:pPr>
-        <w:pageBreakBefore w:val="0"/>
-        <w:rPr/>
-      </w:pPr>
-      <w:r>
-        <w:rPr>
-          <w:rtl w:val="0"/>
-        </w:rPr>
-        <w:t xml:space="preserve">En este apartado en primer lugar trataremos los requisitos mínimos para instalar el sistema ERP Odoo en su versión 15. Tras ello, explicaremos cómo realizar una instalación manual en un sistema Ubuntu. Finalmente, explicaremos cómo poner en marcha Odoo 15 mediante contenedores Docker usando Docker y Docker Compose.</w:t>
+        <w:t xml:space="preserve">Instalación de un sistema ERP Odoo 16</w:t>
+      </w:r>
+    </w:p>
+    <w:p>
+      <w:pPr>
+        <w:pageBreakBefore w:val="0"/>
+        <w:rPr/>
+      </w:pPr>
+      <w:r>
+        <w:rPr>
+          <w:rtl w:val="0"/>
+        </w:rPr>
+        <w:t xml:space="preserve">En este apartado en primer lugar trataremos los requisitos mínimos para instalar el sistema ERP Odoo en su versión 16. Tras ello, explicaremos cómo realizar una instalación manual en un sistema Ubuntu. Finalmente, explicaremos cómo poner en marcha Odoo 15 mediante contenedores Docker usando Docker y Docker Compose.</w:t>
       </w:r>
     </w:p>
     <w:p>
@@ -5169,7 +5436,7 @@
         <w:rPr>
           <w:rtl w:val="0"/>
         </w:rPr>
-        <w:t xml:space="preserve">Requisitos de Odoo 15</w:t>
+        <w:t xml:space="preserve">Requisitos de Odoo 16</w:t>
       </w:r>
       <w:r>
         <w:rPr>
@@ -5187,7 +5454,7 @@
         <w:rPr>
           <w:rtl w:val="0"/>
         </w:rPr>
-        <w:t xml:space="preserve">Los requisitos oficiales para instalar Odoo 15 están disponibles en el sitio web de Odoo:</w:t>
+        <w:t xml:space="preserve">Los requisitos oficiales para instalar Odoo 16 están disponibles en el sitio web de Odoo:</w:t>
       </w:r>
     </w:p>
     <w:p>
@@ -5203,7 +5470,7 @@
             <w:u w:val="single"/>
             <w:rtl w:val="0"/>
           </w:rPr>
-          <w:t xml:space="preserve">https://www.odoo.com/documentation/15.0/administration/install.html</w:t>
+          <w:t xml:space="preserve">https://www.odoo.com/documentation/16.0/administration/install.html</w:t>
         </w:r>
       </w:hyperlink>
       <w:r>
@@ -5234,7 +5501,7 @@
         <w:rPr>
           <w:rtl w:val="0"/>
         </w:rPr>
-        <w:t xml:space="preserve">A efectos prácticos, Odoo 15 no necesita mucha potencia para funcionar. Puede funcionar sin problemas en cualquier ordenador con varios núcleos y al menos 512MB de RAM, aunque con esa configuración, si recibe muchos accesos simultáneos, la máquina se puede quedar corta.</w:t>
+        <w:t xml:space="preserve">A efectos prácticos, Odoo 16 no necesita mucha potencia para funcionar. Puede funcionar sin problemas en cualquier ordenador con varios núcleos y al menos 512MB de RAM, aunque con esa configuración, si recibe muchos accesos simultáneos, la máquina se puede quedar corta.</w:t>
       </w:r>
     </w:p>
     <w:p>
@@ -5285,7 +5552,7 @@
         <w:rPr>
           <w:rtl w:val="0"/>
         </w:rPr>
-        <w:t xml:space="preserve">Odoo 15 funciona perfectamente en máquinas virtuales y contenedores. Algunas opciones de configuración pueden ser: </w:t>
+        <w:t xml:space="preserve">Odoo 16 funciona perfectamente en máquinas virtuales y contenedores. Algunas opciones de configuración pueden ser: </w:t>
       </w:r>
     </w:p>
     <w:p>
@@ -5432,7 +5699,7 @@
         <w:rPr>
           <w:rtl w:val="0"/>
         </w:rPr>
-        <w:t xml:space="preserve">Odoo 15 en Ubuntu Server - Parte 1: Instalación</w:t>
+        <w:t xml:space="preserve">Odoo 16 en Ubuntu Server - Parte 1: Instalación</w:t>
       </w:r>
     </w:p>
     <w:p>
@@ -5445,7 +5712,7 @@
         <w:rPr>
           <w:rtl w:val="0"/>
         </w:rPr>
-        <w:t xml:space="preserve">En este manual vamos a explicar como realizar una instalación de Odoo 15 mediante un paquete “.deb” en un sistema Ubuntu Server.</w:t>
+        <w:t xml:space="preserve">En este manual vamos a explicar como realizar una instalación de Odoo 16 mediante un paquete “.deb” en un sistema Ubuntu Server.</w:t>
       </w:r>
     </w:p>
     <w:p>
@@ -5525,7 +5792,7 @@
                 <w:shd w:fill="f8f8f8" w:val="clear"/>
                 <w:rtl w:val="0"/>
               </w:rPr>
-              <w:t xml:space="preserve">sudo apt-get install locales</w:t>
+              <w:t xml:space="preserve">sudo apt install locales</w:t>
             </w:r>
           </w:p>
           <w:p>
@@ -5592,7 +5859,7 @@
         <w:rPr>
           <w:rtl w:val="0"/>
         </w:rPr>
-        <w:t xml:space="preserve">Ubuntu tiene en sus repositorios oficiales Odoo, pero suele ser una versión antigua. Por ello vamos a configurar el sistema para instalar la versión 15. Para ello hay que ejecutar estos comandos como root o con un usuario “sudoer” usando sudo:</w:t>
+        <w:t xml:space="preserve">Ubuntu tiene en sus repositorios oficiales Odoo, pero suele ser una versión antigua. Por ello vamos a configurar el sistema para instalar la versión 16. Para ello hay que ejecutar estos comandos como root o con un usuario “sudoer” usando sudo:</w:t>
       </w:r>
     </w:p>
     <w:tbl>
@@ -5659,9 +5926,9 @@
                 <w:shd w:fill="f8f8f8" w:val="clear"/>
                 <w:rtl w:val="0"/>
               </w:rPr>
-              <w:t xml:space="preserve">apt-get update</w:t>
+              <w:t xml:space="preserve">apt update</w:t>
               <w:br w:type="textWrapping"/>
-              <w:t xml:space="preserve">apt-get install ca-certificates wget gnupg</w:t>
+              <w:t xml:space="preserve">apt install ca-certificates wget gnupg</w:t>
               <w:br w:type="textWrapping"/>
               <w:t xml:space="preserve">wget -O - https://nightly.odoo.com/odoo.key | apt-key add -</w:t>
               <w:br w:type="textWrapping"/>
@@ -5697,7 +5964,7 @@
                 <w:shd w:fill="f8f8f8" w:val="clear"/>
                 <w:rtl w:val="0"/>
               </w:rPr>
-              <w:t xml:space="preserve">"deb http://nightly.odoo.com/15.0/nightly/deb/ ./"</w:t>
+              <w:t xml:space="preserve">"deb http://nightly.odoo.com/16.0/nightly/deb/ ./"</w:t>
             </w:r>
             <w:r>
               <w:rPr>
@@ -5708,9 +5975,9 @@
                 <w:shd w:fill="f8f8f8" w:val="clear"/>
                 <w:rtl w:val="0"/>
               </w:rPr>
-              <w:t xml:space="preserve"> &gt; /etc/apt/sources.list.d/odoo15.list</w:t>
+              <w:t xml:space="preserve"> &gt; /etc/apt/sources.list.d/odoo16.list</w:t>
               <w:br w:type="textWrapping"/>
-              <w:t xml:space="preserve">apt-get update &amp;&amp; apt-get install odoo</w:t>
+              <w:t xml:space="preserve">apt update &amp;&amp; apt install odoo</w:t>
             </w:r>
             <w:r>
               <w:rPr>
@@ -5751,13 +6018,13 @@
           <w:i w:val="1"/>
           <w:rtl w:val="0"/>
         </w:rPr>
-        <w:t xml:space="preserve">/etc/apt/sources.list.d/odoo15.list</w:t>
-      </w:r>
-      <w:r>
-        <w:rPr>
-          <w:rtl w:val="0"/>
-        </w:rPr>
-        <w:t xml:space="preserve">” y finalmente instalar Odoo 15.</w:t>
+        <w:t xml:space="preserve">/etc/apt/sources.list.d/odoo16.list</w:t>
+      </w:r>
+      <w:r>
+        <w:rPr>
+          <w:rtl w:val="0"/>
+        </w:rPr>
+        <w:t xml:space="preserve">” y finalmente instalar Odoo 16.</w:t>
       </w:r>
     </w:p>
     <w:p>
@@ -5834,7 +6101,7 @@
         <w:rPr>
           <w:rtl w:val="0"/>
         </w:rPr>
-        <w:t xml:space="preserve">Odoo 15 en Ubuntu Server - Parte 2: Preparando Odoo para desarrollo</w:t>
+        <w:t xml:space="preserve">Odoo 16 en Ubuntu Server - Parte 2: Preparando Odoo para desarrollo</w:t>
       </w:r>
     </w:p>
     <w:p>
@@ -6220,18 +6487,7 @@
         <w:rPr>
           <w:rtl w:val="0"/>
         </w:rPr>
-      </w:r>
-    </w:p>
-    <w:p>
-      <w:pPr>
-        <w:pageBreakBefore w:val="0"/>
-        <w:rPr/>
-      </w:pPr>
-      <w:r>
-        <w:rPr>
-          <w:rtl w:val="0"/>
-        </w:rPr>
-        <w:t xml:space="preserve">Cuando se instala Odoo mediante un repositorio (como hemos hecho en este documento),  se crea automáticamente un usuario del sistema llamado “odoo” que sirve para que por motivos de seguridad y aislamiento, el servicio arranque con ese usuario y no como root. </w:t>
+        <w:t xml:space="preserve">Cuando se instala Odoo mediante un repositorio (como hemos hecho en este documento),  se crea automáticamente un usuario del sistema llamado “odoo” que sirve para que, por motivos de seguridad y aislamiento, el servicio arranque con ese usuario y no como root. </w:t>
       </w:r>
     </w:p>
     <w:p>
@@ -6268,17 +6524,6 @@
           <w:rtl w:val="0"/>
         </w:rPr>
         <w:t xml:space="preserve">En un servidor de desarrollo, es una buena idea que el usuario con el que se trabaje en el servidor de Odoo para el desarrollo sea el usuario “odoo”. </w:t>
-      </w:r>
-    </w:p>
-    <w:p>
-      <w:pPr>
-        <w:pageBreakBefore w:val="0"/>
-        <w:rPr/>
-      </w:pPr>
-      <w:r>
-        <w:rPr>
-          <w:rtl w:val="0"/>
-        </w:rPr>
       </w:r>
     </w:p>
     <w:p>
@@ -6637,7 +6882,7 @@
         <w:rPr>
           <w:rtl w:val="0"/>
         </w:rPr>
-        <w:t xml:space="preserve">Odoo 15 en Ubuntu Server - Parte 3: Arrancando Odoo</w:t>
+        <w:t xml:space="preserve">Odoo 16 en Ubuntu Server - Parte 3: Arrancando Odoo</w:t>
       </w:r>
     </w:p>
     <w:p>
@@ -7067,7 +7312,7 @@
         <w:rPr>
           <w:rtl w:val="0"/>
         </w:rPr>
-        <w:t xml:space="preserve">A veces, este sistema es incómodo para depurar, así que en entornos de desarrollo se recomienda parar el servicio oficial  y posteriormente arrancarlo con el comando “odoo”. </w:t>
+        <w:t xml:space="preserve">A veces, este sistema es incómodo para depurar, así que en entornos de desarrollo se recomienda parar el servicio oficial y posteriormente arrancarlo con el comando “odoo”. </w:t>
       </w:r>
     </w:p>
     <w:p>
@@ -7166,17 +7411,6 @@
         <w:rPr>
           <w:rtl w:val="0"/>
         </w:rPr>
-      </w:r>
-    </w:p>
-    <w:p>
-      <w:pPr>
-        <w:pageBreakBefore w:val="0"/>
-        <w:rPr/>
-      </w:pPr>
-      <w:r>
-        <w:rPr>
-          <w:rtl w:val="0"/>
-        </w:rPr>
         <w:t xml:space="preserve">Así podremos observar el historial (log) en tiempo real por la terminal y es nos será más sencillo detectar algunos problemas. Además, esta forma de arrancar permite cosas como actualizar un módulo en una empresa al reiniciar, con el comando:</w:t>
       </w:r>
     </w:p>
@@ -7262,7 +7496,7 @@
         <w:rPr>
           <w:rtl w:val="0"/>
         </w:rPr>
-        <w:t xml:space="preserve">Si además, queremos lanzarlo como si estuviéramos en un entorno de consola Python, podemo usar el comando:</w:t>
+        <w:t xml:space="preserve">Sí, además, queremos lanzarlo como si estuviéramos en un entorno de consola Python, podemos usar el comando:</w:t>
       </w:r>
     </w:p>
     <w:tbl>
@@ -7410,7 +7644,7 @@
         <w:rPr>
           <w:rtl w:val="0"/>
         </w:rPr>
-        <w:t xml:space="preserve">Odoo 15 en Ubuntu Server - Parte 4: Errores típicos</w:t>
+        <w:t xml:space="preserve">Odoo 16 en Ubuntu Server - Parte 4: Errores típicos</w:t>
       </w:r>
     </w:p>
     <w:p>
@@ -7461,19 +7695,19 @@
         <w:rPr>
           <w:rtl w:val="0"/>
         </w:rPr>
-        <w:t xml:space="preserve">OperationalError: FATAL:  no existe el rol «odoo»</w:t>
-      </w:r>
-    </w:p>
-    <w:p>
-      <w:pPr>
-        <w:pageBreakBefore w:val="0"/>
-        <w:rPr/>
-      </w:pPr>
-      <w:r>
-        <w:rPr>
-          <w:rtl w:val="0"/>
-        </w:rPr>
-        <w:t xml:space="preserve">OperationalError: FATAL:  role "odoo" does not exist</w:t>
+        <w:t xml:space="preserve">OperationalError: FATAL: no existe el rol «odoo»</w:t>
+      </w:r>
+    </w:p>
+    <w:p>
+      <w:pPr>
+        <w:pageBreakBefore w:val="0"/>
+        <w:rPr/>
+      </w:pPr>
+      <w:r>
+        <w:rPr>
+          <w:rtl w:val="0"/>
+        </w:rPr>
+        <w:t xml:space="preserve">OperationalError: FATAL: role "odoo" does not exist</w:t>
       </w:r>
     </w:p>
     <w:p>
@@ -8784,7 +9018,7 @@
         <w:rPr>
           <w:rtl w:val="0"/>
         </w:rPr>
-        <w:t xml:space="preserve">Odoo 15 - ¿Qué propuestas recomendáis para desarrollo?</w:t>
+        <w:t xml:space="preserve">Odoo 16 - ¿Qué propuestas recomendáis para desarrollo?</w:t>
       </w:r>
     </w:p>
     <w:p>
@@ -8999,7 +9233,7 @@
         <w:rPr>
           <w:rtl w:val="0"/>
         </w:rPr>
-        <w:t xml:space="preserve">Odoo 15 en Docker:  - Parte 1: Contenedor Odoo en producción</w:t>
+        <w:t xml:space="preserve">Odoo 16 en Docker: - Parte 1: Contenedor Odoo en producción</w:t>
       </w:r>
     </w:p>
     <w:p>
@@ -9148,7 +9382,7 @@
         <w:rPr>
           <w:rtl w:val="0"/>
         </w:rPr>
-        <w:t xml:space="preserve">Para poner en marcha Odoo 15 en modo producción crearemos dos contenedores:</w:t>
+        <w:t xml:space="preserve">Para poner en marcha Odoo 16 en modo producción crearemos dos contenedores:</w:t>
       </w:r>
     </w:p>
     <w:p>
@@ -9168,7 +9402,7 @@
         <w:rPr>
           <w:rtl w:val="0"/>
         </w:rPr>
-        <w:t xml:space="preserve">El primer contenedor contendrá la base de datos PostgreSQL en su versión 10.</w:t>
+        <w:t xml:space="preserve">El primer contenedor contendrá la base de datos PostgreSQL en su versión 14.</w:t>
       </w:r>
     </w:p>
     <w:p>
@@ -9276,7 +9510,7 @@
                 <w:shd w:fill="f8f8f8" w:val="clear"/>
                 <w:rtl w:val="0"/>
               </w:rPr>
-              <w:t xml:space="preserve">docker run -d -v /home/usuario/OdooDesarrollo/dataPG:/var/lib/postgresql/data -e POSTGRES_USER=odoo -e POSTGRES_PASSWORD=odoo -e POSTGRES_DB=postgres --name db postgres:10</w:t>
+              <w:t xml:space="preserve">docker run -d -v /home/usuario/OdooDesarrollo/dataPG:/var/lib/postgresql/data -e POSTGRES_USER=odoo -e POSTGRES_PASSWORD=odoo -e POSTGRES_DB=postgres --name db postgres:14</w:t>
             </w:r>
             <w:r>
               <w:rPr>
@@ -9387,7 +9621,7 @@
         <w:rPr>
           <w:rtl w:val="0"/>
         </w:rPr>
-        <w:t xml:space="preserve">El fin de esto es almacenar la información de la base de datos en la máquina anfitrión.</w:t>
+        <w:t xml:space="preserve">El fin de esto es almacenar la información de la base de datos en la máquina anfitriona.</w:t>
       </w:r>
     </w:p>
     <w:p>
@@ -9494,7 +9728,7 @@
         <w:rPr>
           <w:rtl w:val="0"/>
         </w:rPr>
-        <w:t xml:space="preserve">Mas información de esta imagen en </w:t>
+        <w:t xml:space="preserve">Más información de esta imagen en </w:t>
       </w:r>
       <w:hyperlink r:id="rId16">
         <w:r>
@@ -9644,7 +9878,7 @@
                 <w:shd w:fill="f8f8f8" w:val="clear"/>
                 <w:rtl w:val="0"/>
               </w:rPr>
-              <w:t xml:space="preserve">docker run -d -v -p 8069:8069 --name odooprod --user="root" --link  db:db odoo:15</w:t>
+              <w:t xml:space="preserve">docker run -d -v -p 8069:8069 --name odooprod --user="root" --link  db:db odoo:16</w:t>
             </w:r>
             <w:r>
               <w:rPr>
@@ -9854,7 +10088,7 @@
         <w:rPr>
           <w:rtl w:val="0"/>
         </w:rPr>
-        <w:t xml:space="preserve">Odoo 15 en Docker:  - Parte 2: Contenedor Odoo para desarrollo</w:t>
+        <w:t xml:space="preserve">Odoo 15 en Docker: - Parte 2: Contenedor Odoo para desarrollo</w:t>
       </w:r>
     </w:p>
     <w:p>
@@ -9931,7 +10165,7 @@
                 <w:shd w:fill="f8f8f8" w:val="clear"/>
                 <w:rtl w:val="0"/>
               </w:rPr>
-              <w:t xml:space="preserve">docker run -d -v /home/usuario/OdooDesarrollo/dataPG:/var/lib/postgresql/data -e POSTGRES_USER=odoo -e POSTGRES_PASSWORD=odoo -e POSTGRES_DB=postgres --name db postgres:10</w:t>
+              <w:t xml:space="preserve">docker run -d -v /home/usuario/OdooDesarrollo/dataPG:/var/lib/postgresql/data -e POSTGRES_USER=odoo -e POSTGRES_PASSWORD=odoo -e POSTGRES_DB=postgres --name db postgres:14</w:t>
             </w:r>
             <w:r>
               <w:rPr>
@@ -10085,7 +10319,7 @@
                 <w:shd w:fill="f8f8f8" w:val="clear"/>
                 <w:rtl w:val="0"/>
               </w:rPr>
-              <w:t xml:space="preserve">docker run -d -v /home/usuario/OdooDesarrollo/volumesOdoo/addons:/mnt/extra-addons -v /home/usuario/OdooDesarrollo/volumesOdoo/firestore:/var/lib/odoo/filestore -v /home/usuario/OdooDesarrollo/volumesOdoo/sessions:/var/lib/odoo/sessions -p 8069:8069 --name odoodev --user="root" --link db:db -t odoo:15 --dev=all</w:t>
+              <w:t xml:space="preserve">docker run -d -v /home/usuario/OdooDesarrollo/volumesOdoo/addons:/mnt/extra-addons -v /home/usuario/OdooDesarrollo/volumesOdoo/firestore:/var/lib/odoo/filestore -v /home/usuario/OdooDesarrollo/volumesOdoo/sessions:/var/lib/odoo/sessions -p 8069:8069 --name odoodev --user="root" --link db:db -t odoo:16 --dev=all</w:t>
             </w:r>
             <w:r>
               <w:rPr>
@@ -10140,7 +10374,7 @@
         <w:rPr>
           <w:rtl w:val="0"/>
         </w:rPr>
-        <w:t xml:space="preserve">: la imagen de Odoo 15 por defecto carga los módulos del directorio del contenedor “/mnt/extra-addons”, por lo cual mapeamos ese directorio a nuestro directorio de la máquina anfitrión “/home/usuario/OdooDesarrollo/addons”, donde desarrollaremos usando un IDE externo.</w:t>
+        <w:t xml:space="preserve">: la imagen de Odoo 16 por defecto carga los módulos del directorio del contenedor “/mnt/extra-addons”, por lo cual mapeamos ese directorio a nuestro directorio de la máquina anfitrión “/home/usuario/OdooDesarrollo/addons”, donde desarrollaremos usando un IDE externo.</w:t>
       </w:r>
     </w:p>
     <w:p>
@@ -10309,7 +10543,7 @@
         <w:rPr>
           <w:rtl w:val="0"/>
         </w:rPr>
-        <w:t xml:space="preserve">para poder desarrollar sin problemas, es recomendable darle todos los permisos al directorio ”/home/usuario/OdooDesarrollo/volumesOdoo/addons”, con un comando similar a “</w:t>
+        <w:t xml:space="preserve">para poder desarrollar sin problemas, es recomendable darle todos los permisos al directorio “/home/usuario/OdooDesarrollo/volumesOdoo/addons”, con un comando similar a “</w:t>
       </w:r>
       <w:r>
         <w:rPr>
@@ -10391,18 +10625,7 @@
         <w:rPr>
           <w:rtl w:val="0"/>
         </w:rPr>
-        <w:t xml:space="preserve">Odoo 15 en Docker:  - Parte 3: Docker Compose para Odoo</w:t>
-      </w:r>
-    </w:p>
-    <w:p>
-      <w:pPr>
-        <w:pageBreakBefore w:val="0"/>
-        <w:rPr/>
-      </w:pPr>
-      <w:r>
-        <w:rPr>
-          <w:rtl w:val="0"/>
-        </w:rPr>
+        <w:t xml:space="preserve">Odoo 16 en Docker: - Parte 3: Docker Compose para Odoo</w:t>
       </w:r>
     </w:p>
     <w:p>
@@ -10775,7 +10998,7 @@
         <w:rPr>
           <w:rtl w:val="0"/>
         </w:rPr>
-        <w:t xml:space="preserve">para poder desarrollar sin problemas, es recomendable darle todos los permisos al directorio ”addons”, con un comando similar a “</w:t>
+        <w:t xml:space="preserve">para poder desarrollar sin problemas, es recomendable darle todos los permisos al directorio “addons”, con un comando similar a “</w:t>
       </w:r>
       <w:r>
         <w:rPr>
@@ -10885,17 +11108,6 @@
         <w:rPr>
           <w:rtl w:val="0"/>
         </w:rPr>
-      </w:r>
-    </w:p>
-    <w:p>
-      <w:pPr>
-        <w:pageBreakBefore w:val="0"/>
-        <w:rPr/>
-      </w:pPr>
-      <w:r>
-        <w:rPr>
-          <w:rtl w:val="0"/>
-        </w:rPr>
         <w:t xml:space="preserve">Adjuntamos a esta unidad un zip con el fichero “docker-compose.yml” para entorno de producción y con el fichero “docker-compose.yml” para entorno de desarrollo. A continuación, además mostramos el contenido del fichero “docker-compose.yml” para entorno de desarrollo.</w:t>
       </w:r>
     </w:p>
@@ -10906,27 +11118,10 @@
       </w:pPr>
       <w:r>
         <w:rPr>
-          <w:rtl w:val="0"/>
-        </w:rPr>
-      </w:r>
-    </w:p>
-    <w:p>
-      <w:pPr>
-        <w:pageBreakBefore w:val="0"/>
-        <w:rPr/>
-      </w:pPr>
-      <w:r>
-        <w:rPr>
-          <w:rtl w:val="0"/>
-        </w:rPr>
-        <w:t xml:space="preserve">F</w:t>
-      </w:r>
-      <w:r>
-        <w:rPr>
           <w:b w:val="1"/>
           <w:rtl w:val="0"/>
         </w:rPr>
-        <w:t xml:space="preserve">ichero “docker-compose.yml” (desarrollo)</w:t>
+        <w:t xml:space="preserve">Fichero “docker-compose.yml” (desarrollo)</w:t>
       </w:r>
       <w:r>
         <w:rPr>
@@ -11087,7 +11282,7 @@
                 <w:shd w:fill="f8f8f8" w:val="clear"/>
                 <w:rtl w:val="0"/>
               </w:rPr>
-              <w:t xml:space="preserve">15</w:t>
+              <w:t xml:space="preserve">16</w:t>
             </w:r>
             <w:r>
               <w:rPr>
@@ -11514,7 +11709,7 @@
                 <w:shd w:fill="f8f8f8" w:val="clear"/>
                 <w:rtl w:val="0"/>
               </w:rPr>
-              <w:t xml:space="preserve">10</w:t>
+              <w:t xml:space="preserve">14</w:t>
             </w:r>
             <w:r>
               <w:rPr>
@@ -11658,7 +11853,7 @@
         <w:rPr>
           <w:rtl w:val="0"/>
         </w:rPr>
-        <w:t xml:space="preserve">Puesta en marcha de Odoo 15</w:t>
+        <w:t xml:space="preserve">Puesta en marcha de Odoo 16</w:t>
       </w:r>
     </w:p>
     <w:p>
@@ -11712,12 +11907,12 @@
           <wp:inline distB="114300" distT="114300" distL="114300" distR="114300">
             <wp:extent cx="2948510" cy="4251007"/>
             <wp:effectExtent b="0" l="0" r="0" t="0"/>
-            <wp:docPr id="2" name="image4.png"/>
+            <wp:docPr id="2" name="image3.png"/>
             <a:graphic>
               <a:graphicData uri="http://schemas.openxmlformats.org/drawingml/2006/picture">
                 <pic:pic>
                   <pic:nvPicPr>
-                    <pic:cNvPr id="0" name="image4.png"/>
+                    <pic:cNvPr id="0" name="image3.png"/>
                     <pic:cNvPicPr preferRelativeResize="0"/>
                   </pic:nvPicPr>
                   <pic:blipFill>
@@ -11832,12 +12027,12 @@
           <wp:inline distB="114300" distT="114300" distL="114300" distR="114300">
             <wp:extent cx="6192210" cy="2374900"/>
             <wp:effectExtent b="0" l="0" r="0" t="0"/>
-            <wp:docPr id="3" name="image3.png"/>
+            <wp:docPr id="3" name="image4.png"/>
             <a:graphic>
               <a:graphicData uri="http://schemas.openxmlformats.org/drawingml/2006/picture">
                 <pic:pic>
                   <pic:nvPicPr>
-                    <pic:cNvPr id="0" name="image3.png"/>
+                    <pic:cNvPr id="0" name="image4.png"/>
                     <pic:cNvPicPr preferRelativeResize="0"/>
                   </pic:nvPicPr>
                   <pic:blipFill>
@@ -11887,29 +12082,7 @@
         <w:rPr>
           <w:rtl w:val="0"/>
         </w:rPr>
-        <w:t xml:space="preserve">Esto indica que Odoo 15 se ha instalado correctamente y ya podemos trabajar con él.</w:t>
-      </w:r>
-    </w:p>
-    <w:p>
-      <w:pPr>
-        <w:pageBreakBefore w:val="0"/>
-        <w:rPr/>
-      </w:pPr>
-      <w:r>
-        <w:rPr>
-          <w:rtl w:val="0"/>
-        </w:rPr>
-      </w:r>
-    </w:p>
-    <w:p>
-      <w:pPr>
-        <w:pageBreakBefore w:val="0"/>
-        <w:rPr/>
-      </w:pPr>
-      <w:r>
-        <w:rPr>
-          <w:rtl w:val="0"/>
-        </w:rPr>
+        <w:t xml:space="preserve">Esto indica que Odoo 16 se ha instalado correctamente y ya podemos trabajar con él.</w:t>
       </w:r>
     </w:p>
     <w:p>

</xml_diff>